<commit_message>
Correcting spelling and formatting errors
</commit_message>
<xml_diff>
--- a/docs/RequirementsDocument.docx
+++ b/docs/RequirementsDocument.docx
@@ -2009,7 +2009,15 @@
     <w:p/>
     <w:p>
       <w:r>
-        <w:t>The company has recently utilised a new column-orientated database called ClickHouseDB to host very large time series data tables. This class of database outperforms traditional row-orientated databases in both speed and storage.</w:t>
+        <w:t xml:space="preserve">The company has recently utilised a new column-orientated database called </w:t>
+      </w:r>
+      <w:proofErr w:type="spellStart"/>
+      <w:r>
+        <w:t>ClickHouseDB</w:t>
+      </w:r>
+      <w:proofErr w:type="spellEnd"/>
+      <w:r>
+        <w:t xml:space="preserve"> to host very large time series data tables. This class of database outperforms traditional row-orientated databases in both speed and storage.</w:t>
       </w:r>
     </w:p>
     <w:p/>
@@ -2274,7 +2282,23 @@
     <w:p/>
     <w:p>
       <w:r>
-        <w:t>The system will be a Dashboard web application hosted on Docker containers, featuring a line plot depicting comparison data from ClickHouseDB. Our group will design, develop, test and deploy the software according to the requested requirements supplied by the project sponsor, Rockstone Data.</w:t>
+        <w:t xml:space="preserve">The system will be a Dashboard web application hosted on Docker containers, featuring a line plot depicting comparison data from </w:t>
+      </w:r>
+      <w:proofErr w:type="spellStart"/>
+      <w:r>
+        <w:t>ClickHouseDB</w:t>
+      </w:r>
+      <w:proofErr w:type="spellEnd"/>
+      <w:r>
+        <w:t xml:space="preserve">. Our group will design, develop, </w:t>
+      </w:r>
+      <w:proofErr w:type="gramStart"/>
+      <w:r>
+        <w:t>test</w:t>
+      </w:r>
+      <w:proofErr w:type="gramEnd"/>
+      <w:r>
+        <w:t xml:space="preserve"> and deploy the software according to the requested requirements supplied by the project sponsor, Rockstone Data.</w:t>
       </w:r>
     </w:p>
     <w:p/>
@@ -2342,7 +2366,15 @@
     <w:p/>
     <w:p>
       <w:r>
-        <w:t>The system must be able to display the differences between ClickHouseDB’s column-orientated format and a traditional database’s row-orientated format using a line plot. In addition, the application could also display this information through geo-heatmaps or data analyses using Snowflake and Data Dog.</w:t>
+        <w:t xml:space="preserve">The system must be able to display the differences between </w:t>
+      </w:r>
+      <w:proofErr w:type="spellStart"/>
+      <w:r>
+        <w:t>ClickHouseDB’s</w:t>
+      </w:r>
+      <w:proofErr w:type="spellEnd"/>
+      <w:r>
+        <w:t xml:space="preserve"> column-orientated format and a traditional database’s row-orientated format using a line plot. In addition, the application could also display this information through geo-heatmaps or data analyses using Snowflake and Data Dog.</w:t>
       </w:r>
     </w:p>
     <w:p/>
@@ -2363,7 +2395,23 @@
     <w:p/>
     <w:p>
       <w:r>
-        <w:t>The application will be written using Python within a virtual environment. It will primarily be developed on Windows and Apple iOS operating systems, and will be used by the engineers and customers of Rockstone Data. It must be hosted using Docker Compose containers during development, however may later be deployed using Amazon Web Services EC2.</w:t>
+        <w:t xml:space="preserve">The application will be written using Python within a virtual environment. It will primarily be developed on Windows and Apple iOS operating </w:t>
+      </w:r>
+      <w:proofErr w:type="gramStart"/>
+      <w:r>
+        <w:t>systems, and</w:t>
+      </w:r>
+      <w:proofErr w:type="gramEnd"/>
+      <w:r>
+        <w:t xml:space="preserve"> will be used by the engineers and customers of Rockstone Data. It must be hosted using Docker Compose containers during development, </w:t>
+      </w:r>
+      <w:proofErr w:type="gramStart"/>
+      <w:r>
+        <w:t>however</w:t>
+      </w:r>
+      <w:proofErr w:type="gramEnd"/>
+      <w:r>
+        <w:t xml:space="preserve"> may later be deployed using Amazon Web Services EC2.</w:t>
       </w:r>
     </w:p>
     <w:p/>
@@ -2384,7 +2432,15 @@
     <w:p/>
     <w:p>
       <w:r>
-        <w:t xml:space="preserve">The application will provide and receive data from ClickHouseDB and Postgres. The two databases shall be hosted by separate Docker containers. </w:t>
+        <w:t xml:space="preserve">The application will provide and receive data from </w:t>
+      </w:r>
+      <w:proofErr w:type="spellStart"/>
+      <w:r>
+        <w:t>ClickHouseDB</w:t>
+      </w:r>
+      <w:proofErr w:type="spellEnd"/>
+      <w:r>
+        <w:t xml:space="preserve"> and Postgres. The two databases shall be hosted by separate Docker containers. </w:t>
       </w:r>
     </w:p>
     <w:p/>
@@ -2590,7 +2646,15 @@
         <w:spacing w:line="276" w:lineRule="auto"/>
       </w:pPr>
       <w:r>
-        <w:t>1 - The user interface shall have a ‘Downsampling On/Off’ toggle.</w:t>
+        <w:t>1 - The user interface shall have a ‘</w:t>
+      </w:r>
+      <w:proofErr w:type="spellStart"/>
+      <w:r>
+        <w:t>Downsampling</w:t>
+      </w:r>
+      <w:proofErr w:type="spellEnd"/>
+      <w:r>
+        <w:t xml:space="preserve"> On/Off’ toggle.</w:t>
       </w:r>
     </w:p>
     <w:p>
@@ -2602,7 +2666,15 @@
         <w:spacing w:line="276" w:lineRule="auto"/>
       </w:pPr>
       <w:r>
-        <w:t>1 - The user interface shall have a ‘Downsampling’ text entry form.</w:t>
+        <w:t>1 - The user interface shall have a ‘</w:t>
+      </w:r>
+      <w:proofErr w:type="spellStart"/>
+      <w:r>
+        <w:t>Downsampling</w:t>
+      </w:r>
+      <w:proofErr w:type="spellEnd"/>
+      <w:r>
+        <w:t>’ text entry form.</w:t>
       </w:r>
     </w:p>
     <w:p>
@@ -2727,7 +2799,23 @@
         <w:spacing w:line="276" w:lineRule="auto"/>
       </w:pPr>
       <w:r>
-        <w:t>1 - The database source shall use either Postgres, Postgres with TimescaleDB or ClickHouseDB.</w:t>
+        <w:t xml:space="preserve">1 - The database source shall use either Postgres, Postgres with </w:t>
+      </w:r>
+      <w:proofErr w:type="spellStart"/>
+      <w:r>
+        <w:t>TimescaleDB</w:t>
+      </w:r>
+      <w:proofErr w:type="spellEnd"/>
+      <w:r>
+        <w:t xml:space="preserve"> or </w:t>
+      </w:r>
+      <w:proofErr w:type="spellStart"/>
+      <w:r>
+        <w:t>ClickHouseDB</w:t>
+      </w:r>
+      <w:proofErr w:type="spellEnd"/>
+      <w:r>
+        <w:t>.</w:t>
       </w:r>
     </w:p>
     <w:p>
@@ -2846,7 +2934,31 @@
         <w:spacing w:line="276" w:lineRule="auto"/>
       </w:pPr>
       <w:r>
-        <w:t>1 - There shall be two Docker containers for ClickHouseDB, and they shall be named ‘chc’ and ‘chs’ respectively.</w:t>
+        <w:t xml:space="preserve">1 - There shall be two Docker containers for </w:t>
+      </w:r>
+      <w:proofErr w:type="spellStart"/>
+      <w:r>
+        <w:t>ClickHouseDB</w:t>
+      </w:r>
+      <w:proofErr w:type="spellEnd"/>
+      <w:r>
+        <w:t>, and they shall be named ‘</w:t>
+      </w:r>
+      <w:proofErr w:type="spellStart"/>
+      <w:r>
+        <w:t>chc</w:t>
+      </w:r>
+      <w:proofErr w:type="spellEnd"/>
+      <w:r>
+        <w:t>’ and ‘</w:t>
+      </w:r>
+      <w:proofErr w:type="spellStart"/>
+      <w:r>
+        <w:t>chs</w:t>
+      </w:r>
+      <w:proofErr w:type="spellEnd"/>
+      <w:r>
+        <w:t>’ respectively.</w:t>
       </w:r>
     </w:p>
     <w:p>
@@ -2870,7 +2982,15 @@
         <w:spacing w:line="276" w:lineRule="auto"/>
       </w:pPr>
       <w:r>
-        <w:t>2 - There may be a Docker container for Postgres and TimescaleDB.</w:t>
+        <w:t xml:space="preserve">2 - There may be a Docker container for Postgres and </w:t>
+      </w:r>
+      <w:proofErr w:type="spellStart"/>
+      <w:r>
+        <w:t>TimescaleDB</w:t>
+      </w:r>
+      <w:proofErr w:type="spellEnd"/>
+      <w:r>
+        <w:t>.</w:t>
       </w:r>
     </w:p>
     <w:p/>
@@ -2902,7 +3022,15 @@
         <w:spacing w:line="276" w:lineRule="auto"/>
       </w:pPr>
       <w:r>
-        <w:t>1 - The application shall be deployed using a Python ‘venv’.</w:t>
+        <w:t>1 - The application shall be deployed using a Python ‘</w:t>
+      </w:r>
+      <w:proofErr w:type="spellStart"/>
+      <w:r>
+        <w:t>venv</w:t>
+      </w:r>
+      <w:proofErr w:type="spellEnd"/>
+      <w:r>
+        <w:t>’.</w:t>
       </w:r>
     </w:p>
     <w:p>
@@ -2932,7 +3060,15 @@
         <w:spacing w:line="276" w:lineRule="auto"/>
       </w:pPr>
       <w:r>
-        <w:t>3 - The application may be deployed using AWS EC2 or DigitalOcean.</w:t>
+        <w:t xml:space="preserve">3 - The application may be deployed using AWS EC2 or </w:t>
+      </w:r>
+      <w:proofErr w:type="spellStart"/>
+      <w:r>
+        <w:t>DigitalOcean</w:t>
+      </w:r>
+      <w:proofErr w:type="spellEnd"/>
+      <w:r>
+        <w:t>.</w:t>
       </w:r>
     </w:p>
     <w:p/>
@@ -3015,7 +3151,15 @@
         <w:spacing w:line="276" w:lineRule="auto"/>
       </w:pPr>
       <w:r>
-        <w:t>1 - Test data shall contain visible results on a 24 hour basis</w:t>
+        <w:t xml:space="preserve">1 - Test data shall contain visible results on a </w:t>
+      </w:r>
+      <w:proofErr w:type="gramStart"/>
+      <w:r>
+        <w:t>24 hour</w:t>
+      </w:r>
+      <w:proofErr w:type="gramEnd"/>
+      <w:r>
+        <w:t xml:space="preserve"> basis</w:t>
       </w:r>
     </w:p>
     <w:p>
@@ -3027,7 +3171,15 @@
         <w:spacing w:line="276" w:lineRule="auto"/>
       </w:pPr>
       <w:r>
-        <w:t>1 - Test data shall contain visible results on a 1 month basis</w:t>
+        <w:t xml:space="preserve">1 - Test data shall contain visible results on a </w:t>
+      </w:r>
+      <w:proofErr w:type="gramStart"/>
+      <w:r>
+        <w:t>1 month</w:t>
+      </w:r>
+      <w:proofErr w:type="gramEnd"/>
+      <w:r>
+        <w:t xml:space="preserve"> basis</w:t>
       </w:r>
     </w:p>
     <w:p>
@@ -3039,7 +3191,15 @@
         <w:spacing w:line="276" w:lineRule="auto"/>
       </w:pPr>
       <w:r>
-        <w:t>1 - Test data shall contain visible results on a 1 year basis</w:t>
+        <w:t xml:space="preserve">1 - Test data shall contain visible results on a </w:t>
+      </w:r>
+      <w:proofErr w:type="gramStart"/>
+      <w:r>
+        <w:t>1 year</w:t>
+      </w:r>
+      <w:proofErr w:type="gramEnd"/>
+      <w:r>
+        <w:t xml:space="preserve"> basis</w:t>
       </w:r>
     </w:p>
     <w:p>
@@ -3089,7 +3249,15 @@
     <w:p/>
     <w:p>
       <w:r>
-        <w:t xml:space="preserve">[2] ClickHouseDB - </w:t>
+        <w:t xml:space="preserve">[2] </w:t>
+      </w:r>
+      <w:proofErr w:type="spellStart"/>
+      <w:r>
+        <w:t>ClickHouseDB</w:t>
+      </w:r>
+      <w:proofErr w:type="spellEnd"/>
+      <w:r>
+        <w:t xml:space="preserve"> - </w:t>
       </w:r>
       <w:hyperlink r:id="rId7">
         <w:r>
@@ -3104,7 +3272,15 @@
     <w:p/>
     <w:p>
       <w:r>
-        <w:t xml:space="preserve">[3] TimescaleDB - </w:t>
+        <w:t xml:space="preserve">[3] </w:t>
+      </w:r>
+      <w:proofErr w:type="spellStart"/>
+      <w:r>
+        <w:t>TimescaleDB</w:t>
+      </w:r>
+      <w:proofErr w:type="spellEnd"/>
+      <w:r>
+        <w:t xml:space="preserve"> - </w:t>
       </w:r>
       <w:hyperlink r:id="rId8">
         <w:r>
@@ -3238,7 +3414,15 @@
     <w:p/>
     <w:p>
       <w:r>
-        <w:t xml:space="preserve">[11] DigitalOcean - </w:t>
+        <w:t xml:space="preserve">[11] </w:t>
+      </w:r>
+      <w:proofErr w:type="spellStart"/>
+      <w:r>
+        <w:t>DigitalOcean</w:t>
+      </w:r>
+      <w:proofErr w:type="spellEnd"/>
+      <w:r>
+        <w:t xml:space="preserve"> - </w:t>
       </w:r>
       <w:r>
         <w:t>https://www.digitalocean.com/</w:t>
@@ -3314,43 +3498,18 @@
         <w:t>Glossary</w:t>
       </w:r>
     </w:p>
-    <w:p>
-      <w:pPr>
-        <w:keepLines/>
-        <w:pBdr>
-          <w:top w:val="nil"/>
-          <w:left w:val="nil"/>
-          <w:bottom w:val="nil"/>
-          <w:right w:val="nil"/>
-          <w:between w:val="nil"/>
-        </w:pBdr>
-        <w:tabs>
-          <w:tab w:val="left" w:pos="992"/>
-        </w:tabs>
-        <w:ind w:left="1559" w:hanging="992"/>
-        <w:rPr>
-          <w:rFonts w:ascii="Arial" w:eastAsia="Arial" w:hAnsi="Arial" w:cs="Arial"/>
-          <w:i/>
-          <w:color w:val="FF0000"/>
-          <w:sz w:val="22"/>
-          <w:szCs w:val="22"/>
-        </w:rPr>
-      </w:pPr>
-      <w:r>
-        <w:rPr>
-          <w:rFonts w:ascii="Arial" w:eastAsia="Arial" w:hAnsi="Arial" w:cs="Arial"/>
-          <w:i/>
-          <w:color w:val="FF0000"/>
-          <w:sz w:val="22"/>
-          <w:szCs w:val="22"/>
-        </w:rPr>
-        <w:t>&lt;List and explain specialised terms and abbreviations&gt;</w:t>
-      </w:r>
-    </w:p>
-    <w:p/>
-    <w:p>
-      <w:r>
-        <w:t>Project Initiation Document: Summary of important information about the project, including its context, scope, milestones, objectives and requirements.</w:t>
+    <w:p/>
+    <w:p>
+      <w:r>
+        <w:t xml:space="preserve">Project Initiation Document: Summary of important information about the project, including its context, scope, milestones, </w:t>
+      </w:r>
+      <w:proofErr w:type="gramStart"/>
+      <w:r>
+        <w:t>objectives</w:t>
+      </w:r>
+      <w:proofErr w:type="gramEnd"/>
+      <w:r>
+        <w:t xml:space="preserve"> and requirements.</w:t>
       </w:r>
     </w:p>
     <w:p/>
@@ -3361,8 +3520,13 @@
     </w:p>
     <w:p/>
     <w:p>
-      <w:r>
-        <w:t>ClickHouseDB: An open-source database which is often used for queries involving real-time and historical data.</w:t>
+      <w:proofErr w:type="spellStart"/>
+      <w:r>
+        <w:t>ClickHouseDB</w:t>
+      </w:r>
+      <w:proofErr w:type="spellEnd"/>
+      <w:r>
+        <w:t>: An open-source database which is often used for queries involving real-time and historical data.</w:t>
       </w:r>
     </w:p>
     <w:p/>
@@ -3373,8 +3537,21 @@
     </w:p>
     <w:p/>
     <w:p>
-      <w:r>
-        <w:t>TimescaleDB: A database engine that uses Postgres for applications requiring time series, vector, events and analytics data.</w:t>
+      <w:proofErr w:type="spellStart"/>
+      <w:r>
+        <w:t>TimescaleDB</w:t>
+      </w:r>
+      <w:proofErr w:type="spellEnd"/>
+      <w:r>
+        <w:t xml:space="preserve">: A database engine that uses Postgres for applications requiring time series, vector, </w:t>
+      </w:r>
+      <w:proofErr w:type="gramStart"/>
+      <w:r>
+        <w:t>events</w:t>
+      </w:r>
+      <w:proofErr w:type="gramEnd"/>
+      <w:r>
+        <w:t xml:space="preserve"> and analytics data.</w:t>
       </w:r>
     </w:p>
     <w:p/>
@@ -3512,31 +3689,32 @@
         <w:t>Data Dog:</w:t>
       </w:r>
       <w:r>
+        <w:t xml:space="preserve"> Software as a service which can be used for monitoring of servers, databases, </w:t>
+      </w:r>
+      <w:proofErr w:type="gramStart"/>
+      <w:r>
+        <w:t>tools</w:t>
+      </w:r>
+      <w:proofErr w:type="gramEnd"/>
+      <w:r>
+        <w:t xml:space="preserve"> and services.</w:t>
+      </w:r>
+    </w:p>
+    <w:p/>
+    <w:p>
+      <w:proofErr w:type="spellStart"/>
+      <w:r>
+        <w:t>DigitalOcean</w:t>
+      </w:r>
+      <w:proofErr w:type="spellEnd"/>
+      <w:r>
+        <w:t>:</w:t>
+      </w:r>
+      <w:r>
         <w:t xml:space="preserve"> </w:t>
       </w:r>
       <w:r>
-        <w:t>Software as a service which can be used for</w:t>
-      </w:r>
-      <w:r>
-        <w:t xml:space="preserve"> monitoring of servers, databases, tools and services.</w:t>
-      </w:r>
-    </w:p>
-    <w:p/>
-    <w:p>
-      <w:r>
-        <w:t>DigitalOcean:</w:t>
-      </w:r>
-      <w:r>
-        <w:t xml:space="preserve"> </w:t>
-      </w:r>
-      <w:r>
-        <w:t>Software</w:t>
-      </w:r>
-      <w:r>
-        <w:t xml:space="preserve"> and infrastructure</w:t>
-      </w:r>
-      <w:r>
-        <w:t xml:space="preserve"> as a service which can be </w:t>
+        <w:t xml:space="preserve">Software and infrastructure as a service which can be </w:t>
       </w:r>
       <w:r>
         <w:t xml:space="preserve">used for </w:t>
@@ -3564,16 +3742,17 @@
   <w:abstractNum w:abstractNumId="0" w15:restartNumberingAfterBreak="0">
     <w:nsid w:val="021D3FCE"/>
     <w:multiLevelType w:val="multilevel"/>
-    <w:tmpl w:val="0628AD9C"/>
+    <w:tmpl w:val="97901622"/>
     <w:lvl w:ilvl="0">
       <w:start w:val="1"/>
       <w:numFmt w:val="bullet"/>
-      <w:lvlText w:val="●"/>
+      <w:lvlText w:val=""/>
       <w:lvlJc w:val="left"/>
       <w:pPr>
         <w:ind w:left="720" w:hanging="360"/>
       </w:pPr>
       <w:rPr>
+        <w:rFonts w:ascii="Symbol" w:hAnsi="Symbol" w:hint="default"/>
         <w:u w:val="none"/>
       </w:rPr>
     </w:lvl>
@@ -3677,16 +3856,17 @@
   <w:abstractNum w:abstractNumId="1" w15:restartNumberingAfterBreak="0">
     <w:nsid w:val="09F6646E"/>
     <w:multiLevelType w:val="multilevel"/>
-    <w:tmpl w:val="26DE5490"/>
+    <w:tmpl w:val="A75A9DDE"/>
     <w:lvl w:ilvl="0">
       <w:start w:val="1"/>
       <w:numFmt w:val="bullet"/>
-      <w:lvlText w:val="●"/>
+      <w:lvlText w:val=""/>
       <w:lvlJc w:val="left"/>
       <w:pPr>
         <w:ind w:left="720" w:hanging="360"/>
       </w:pPr>
       <w:rPr>
+        <w:rFonts w:ascii="Symbol" w:hAnsi="Symbol" w:hint="default"/>
         <w:u w:val="none"/>
       </w:rPr>
     </w:lvl>
@@ -3790,16 +3970,17 @@
   <w:abstractNum w:abstractNumId="2" w15:restartNumberingAfterBreak="0">
     <w:nsid w:val="1D7C561B"/>
     <w:multiLevelType w:val="multilevel"/>
-    <w:tmpl w:val="37FC4C30"/>
+    <w:tmpl w:val="AF96B014"/>
     <w:lvl w:ilvl="0">
       <w:start w:val="1"/>
       <w:numFmt w:val="bullet"/>
-      <w:lvlText w:val="●"/>
+      <w:lvlText w:val=""/>
       <w:lvlJc w:val="left"/>
       <w:pPr>
         <w:ind w:left="720" w:hanging="360"/>
       </w:pPr>
       <w:rPr>
+        <w:rFonts w:ascii="Symbol" w:hAnsi="Symbol" w:hint="default"/>
         <w:u w:val="none"/>
       </w:rPr>
     </w:lvl>
@@ -4017,16 +4198,17 @@
   <w:abstractNum w:abstractNumId="4" w15:restartNumberingAfterBreak="0">
     <w:nsid w:val="55172816"/>
     <w:multiLevelType w:val="multilevel"/>
-    <w:tmpl w:val="FDE4E17A"/>
+    <w:tmpl w:val="2BD02CD2"/>
     <w:lvl w:ilvl="0">
       <w:start w:val="1"/>
       <w:numFmt w:val="bullet"/>
-      <w:lvlText w:val="●"/>
+      <w:lvlText w:val=""/>
       <w:lvlJc w:val="left"/>
       <w:pPr>
         <w:ind w:left="720" w:hanging="360"/>
       </w:pPr>
       <w:rPr>
+        <w:rFonts w:ascii="Symbol" w:hAnsi="Symbol" w:hint="default"/>
         <w:u w:val="none"/>
       </w:rPr>
     </w:lvl>
@@ -4130,16 +4312,17 @@
   <w:abstractNum w:abstractNumId="5" w15:restartNumberingAfterBreak="0">
     <w:nsid w:val="561F332D"/>
     <w:multiLevelType w:val="multilevel"/>
-    <w:tmpl w:val="F7749F16"/>
+    <w:tmpl w:val="0114D654"/>
     <w:lvl w:ilvl="0">
       <w:start w:val="1"/>
       <w:numFmt w:val="bullet"/>
-      <w:lvlText w:val="●"/>
+      <w:lvlText w:val=""/>
       <w:lvlJc w:val="left"/>
       <w:pPr>
         <w:ind w:left="720" w:hanging="360"/>
       </w:pPr>
       <w:rPr>
+        <w:rFonts w:ascii="Symbol" w:hAnsi="Symbol" w:hint="default"/>
         <w:u w:val="none"/>
       </w:rPr>
     </w:lvl>
@@ -4658,7 +4841,6 @@
     <w:rsid w:val="00C74A62"/>
     <w:rPr>
       <w:rFonts w:eastAsia="Times New Roman" w:cs="Times New Roman"/>
-      <w:noProof/>
     </w:rPr>
   </w:style>
   <w:style w:type="paragraph" w:styleId="Heading1">
@@ -4865,7 +5047,6 @@
     </w:pPr>
     <w:rPr>
       <w:rFonts w:ascii="Arial" w:hAnsi="Arial"/>
-      <w:noProof w:val="0"/>
       <w:sz w:val="22"/>
     </w:rPr>
   </w:style>
@@ -4892,7 +5073,6 @@
     </w:pPr>
     <w:rPr>
       <w:rFonts w:ascii="Arial" w:hAnsi="Arial"/>
-      <w:noProof w:val="0"/>
       <w:kern w:val="24"/>
       <w:sz w:val="40"/>
     </w:rPr>
@@ -4907,7 +5087,6 @@
     <w:rPr>
       <w:rFonts w:ascii="Arial" w:hAnsi="Arial"/>
       <w:b/>
-      <w:noProof w:val="0"/>
       <w:spacing w:val="-1"/>
       <w:sz w:val="20"/>
     </w:rPr>
@@ -4921,7 +5100,6 @@
     </w:pPr>
     <w:rPr>
       <w:rFonts w:ascii="Arial" w:hAnsi="Arial"/>
-      <w:noProof w:val="0"/>
       <w:spacing w:val="-1"/>
       <w:sz w:val="20"/>
     </w:rPr>
@@ -4955,7 +5133,6 @@
     </w:pPr>
     <w:rPr>
       <w:rFonts w:asciiTheme="majorHAnsi" w:hAnsiTheme="majorHAnsi"/>
-      <w:noProof w:val="0"/>
       <w:color w:val="2E74B5" w:themeColor="accent1" w:themeShade="BF"/>
       <w:sz w:val="32"/>
       <w:szCs w:val="32"/>

</xml_diff>